<commit_message>
changes done in expt1c and added pdf and word changes
</commit_message>
<xml_diff>
--- a/LAB SESSION 2 LEXICAL ANALYZER.docx
+++ b/LAB SESSION 2 LEXICAL ANALYZER.docx
@@ -26,12 +26,21 @@
     <w:p>
       <w:pPr>
         <w:spacing w:line="360" w:lineRule="auto"/>
-        <w:rPr>
-          <w:rFonts w:ascii="Cambria" w:eastAsia="Cambria" w:hAnsi="Cambria" w:cs="Cambria"/>
-          <w:sz w:val="24"/>
-          <w:szCs w:val="24"/>
-        </w:rPr>
-      </w:pPr>
+        <w:jc w:val="center"/>
+        <w:rPr>
+          <w:rFonts w:ascii="Cambria" w:eastAsia="Cambria" w:hAnsi="Cambria" w:cs="Cambria"/>
+          <w:sz w:val="24"/>
+          <w:szCs w:val="24"/>
+        </w:rPr>
+      </w:pPr>
+      <w:r>
+        <w:rPr>
+          <w:rFonts w:ascii="Cambria" w:eastAsia="Cambria" w:hAnsi="Cambria" w:cs="Cambria"/>
+          <w:sz w:val="24"/>
+          <w:szCs w:val="24"/>
+        </w:rPr>
+        <w:t xml:space="preserve">                                                                                           DATE:</w:t>
+      </w:r>
     </w:p>
     <w:p>
       <w:pPr>
@@ -3773,13 +3782,74 @@
           <w:szCs w:val="26"/>
         </w:rPr>
       </w:pPr>
-      <w:r>
+    </w:p>
+    <w:p>
+      <w:pPr>
+        <w:spacing w:before="240" w:after="240" w:line="240" w:lineRule="auto"/>
+        <w:jc w:val="both"/>
         <w:rPr>
           <w:rFonts w:ascii="Cambria" w:eastAsia="Cambria" w:hAnsi="Cambria" w:cs="Cambria"/>
           <w:b/>
           <w:sz w:val="26"/>
           <w:szCs w:val="26"/>
         </w:rPr>
+      </w:pPr>
+    </w:p>
+    <w:p>
+      <w:pPr>
+        <w:spacing w:before="240" w:after="240" w:line="240" w:lineRule="auto"/>
+        <w:jc w:val="both"/>
+        <w:rPr>
+          <w:rFonts w:ascii="Cambria" w:eastAsia="Cambria" w:hAnsi="Cambria" w:cs="Cambria"/>
+          <w:b/>
+          <w:sz w:val="26"/>
+          <w:szCs w:val="26"/>
+        </w:rPr>
+      </w:pPr>
+    </w:p>
+    <w:p>
+      <w:pPr>
+        <w:spacing w:before="240" w:after="240" w:line="240" w:lineRule="auto"/>
+        <w:jc w:val="both"/>
+        <w:rPr>
+          <w:rFonts w:ascii="Cambria" w:eastAsia="Cambria" w:hAnsi="Cambria" w:cs="Cambria"/>
+          <w:b/>
+          <w:sz w:val="26"/>
+          <w:szCs w:val="26"/>
+        </w:rPr>
+      </w:pPr>
+    </w:p>
+    <w:p>
+      <w:pPr>
+        <w:spacing w:before="240" w:after="240" w:line="240" w:lineRule="auto"/>
+        <w:jc w:val="both"/>
+        <w:rPr>
+          <w:rFonts w:ascii="Cambria" w:eastAsia="Cambria" w:hAnsi="Cambria" w:cs="Cambria"/>
+          <w:b/>
+          <w:sz w:val="26"/>
+          <w:szCs w:val="26"/>
+        </w:rPr>
+      </w:pPr>
+    </w:p>
+    <w:p>
+      <w:pPr>
+        <w:spacing w:before="240" w:after="240" w:line="240" w:lineRule="auto"/>
+        <w:jc w:val="both"/>
+        <w:rPr>
+          <w:rFonts w:ascii="Cambria" w:eastAsia="Cambria" w:hAnsi="Cambria" w:cs="Cambria"/>
+          <w:b/>
+          <w:sz w:val="26"/>
+          <w:szCs w:val="26"/>
+        </w:rPr>
+      </w:pPr>
+      <w:r>
+        <w:rPr>
+          <w:rFonts w:ascii="Cambria" w:eastAsia="Cambria" w:hAnsi="Cambria" w:cs="Cambria"/>
+          <w:b/>
+          <w:sz w:val="26"/>
+          <w:szCs w:val="26"/>
+        </w:rPr>
+        <w:lastRenderedPageBreak/>
         <w:t>CONCLUSION</w:t>
       </w:r>
       <w:r>
@@ -3835,7 +3905,6 @@
           <w:szCs w:val="26"/>
           <w:lang w:val="en-IN"/>
         </w:rPr>
-        <w:lastRenderedPageBreak/>
         <w:t>We learned how Lex converts regular expressions into finite state automata (FSA) for token recognition, how to extend a language with new tokens and patterns, and how to classify tokens effectively. The experiment also emphasized handling whitespace, line numbers, and errors, highlighting the importance of lexical analysis as the foundation for syntax and semantic analysis. Additionally, practical skills like processing source code files using file redirection were reinforced.</w:t>
       </w:r>
     </w:p>
@@ -4711,6 +4780,7 @@
   <w:style w:type="character" w:default="1" w:styleId="DefaultParagraphFont">
     <w:name w:val="Default Paragraph Font"/>
     <w:uiPriority w:val="1"/>
+    <w:semiHidden/>
     <w:unhideWhenUsed/>
   </w:style>
   <w:style w:type="table" w:default="1" w:styleId="TableNormal">

</xml_diff>